<commit_message>
Added the title of DOC
</commit_message>
<xml_diff>
--- a/University login system.docx
+++ b/University login system.docx
@@ -4,7 +4,12 @@
   <w:body>
     <w:p>
       <w:r>
-        <w:t>Hello</w:t>
+        <w:t>Abstract of the Project</w:t>
+      </w:r>
+    </w:p>
+    <w:p>
+      <w:r>
+        <w:t>Around 500 students, 200 Teachers and 1 principle can login into the website.</w:t>
       </w:r>
     </w:p>
     <w:p/>

</xml_diff>

<commit_message>
added a description for student use
</commit_message>
<xml_diff>
--- a/University login system.docx
+++ b/University login system.docx
@@ -17,6 +17,12 @@
         <w:t>Around 500 students, 200 Teachers and 1 principle can login into the website.</w:t>
       </w:r>
     </w:p>
+    <w:p>
+      <w:r>
+        <w:t>Students can only view results or attendance. They cannot modify any data in the site.</w:t>
+      </w:r>
+    </w:p>
+    <w:p/>
     <w:p/>
     <w:sectPr>
       <w:pgSz w:w="12240" w:h="15840"/>

</xml_diff>